<commit_message>
Adicionando dois novos casos de uso e atualizados os antigos com boas práticas issue #8
</commit_message>
<xml_diff>
--- a/Requisitos/CSU01-Autenticar Usuario.docx
+++ b/Requisitos/CSU01-Autenticar Usuario.docx
@@ -1,6 +1,6 @@
 
 <file path=word/document.xml><?xml version="1.0" encoding="utf-8"?>
-<w:document xmlns:wpc="http://schemas.microsoft.com/office/word/2010/wordprocessingCanvas" xmlns:cx="http://schemas.microsoft.com/office/drawing/2014/chartex" xmlns:mc="http://schemas.openxmlformats.org/markup-compatibility/2006" xmlns:o="urn:schemas-microsoft-com:office:office" xmlns:r="http://schemas.openxmlformats.org/officeDocument/2006/relationships" xmlns:m="http://schemas.openxmlformats.org/officeDocument/2006/math" xmlns:v="urn:schemas-microsoft-com:vml" xmlns:wp14="http://schemas.microsoft.com/office/word/2010/wordprocessingDrawing" xmlns:wp="http://schemas.openxmlformats.org/drawingml/2006/wordprocessingDrawing" xmlns:w10="urn:schemas-microsoft-com:office:word" xmlns:w="http://schemas.openxmlformats.org/wordprocessingml/2006/main" xmlns:w14="http://schemas.microsoft.com/office/word/2010/wordml" xmlns:w15="http://schemas.microsoft.com/office/word/2012/wordml" xmlns:w16se="http://schemas.microsoft.com/office/word/2015/wordml/symex" xmlns:wpg="http://schemas.microsoft.com/office/word/2010/wordprocessingGroup" xmlns:wpi="http://schemas.microsoft.com/office/word/2010/wordprocessingInk" xmlns:wne="http://schemas.microsoft.com/office/word/2006/wordml" xmlns:wps="http://schemas.microsoft.com/office/word/2010/wordprocessingShape" mc:Ignorable="w14 w15 w16se wp14">
+<w:document xmlns:wpc="http://schemas.microsoft.com/office/word/2010/wordprocessingCanvas" xmlns:cx="http://schemas.microsoft.com/office/drawing/2014/chartex" xmlns:cx1="http://schemas.microsoft.com/office/drawing/2015/9/8/chartex" xmlns:cx2="http://schemas.microsoft.com/office/drawing/2015/10/21/chartex" xmlns:cx3="http://schemas.microsoft.com/office/drawing/2016/5/9/chartex" xmlns:cx4="http://schemas.microsoft.com/office/drawing/2016/5/10/chartex" xmlns:cx5="http://schemas.microsoft.com/office/drawing/2016/5/11/chartex" xmlns:cx6="http://schemas.microsoft.com/office/drawing/2016/5/12/chartex" xmlns:cx7="http://schemas.microsoft.com/office/drawing/2016/5/13/chartex" xmlns:cx8="http://schemas.microsoft.com/office/drawing/2016/5/14/chartex" xmlns:mc="http://schemas.openxmlformats.org/markup-compatibility/2006" xmlns:aink="http://schemas.microsoft.com/office/drawing/2016/ink" xmlns:am3d="http://schemas.microsoft.com/office/drawing/2017/model3d" xmlns:o="urn:schemas-microsoft-com:office:office" xmlns:r="http://schemas.openxmlformats.org/officeDocument/2006/relationships" xmlns:m="http://schemas.openxmlformats.org/officeDocument/2006/math" xmlns:v="urn:schemas-microsoft-com:vml" xmlns:wp14="http://schemas.microsoft.com/office/word/2010/wordprocessingDrawing" xmlns:wp="http://schemas.openxmlformats.org/drawingml/2006/wordprocessingDrawing" xmlns:w10="urn:schemas-microsoft-com:office:word" xmlns:w="http://schemas.openxmlformats.org/wordprocessingml/2006/main" xmlns:w14="http://schemas.microsoft.com/office/word/2010/wordml" xmlns:w15="http://schemas.microsoft.com/office/word/2012/wordml" xmlns:w16cex="http://schemas.microsoft.com/office/word/2018/wordml/cex" xmlns:w16cid="http://schemas.microsoft.com/office/word/2016/wordml/cid" xmlns:w16="http://schemas.microsoft.com/office/word/2018/wordml" xmlns:w16sdtdh="http://schemas.microsoft.com/office/word/2020/wordml/sdtdatahash" xmlns:w16se="http://schemas.microsoft.com/office/word/2015/wordml/symex" xmlns:wpg="http://schemas.microsoft.com/office/word/2010/wordprocessingGroup" xmlns:wpi="http://schemas.microsoft.com/office/word/2010/wordprocessingInk" xmlns:wne="http://schemas.microsoft.com/office/word/2006/wordml" xmlns:wps="http://schemas.microsoft.com/office/word/2010/wordprocessingShape" mc:Ignorable="w14 w15 w16se w16cid w16 w16cex w16sdtdh wp14">
   <w:body>
     <w:p>
       <w:pPr>
@@ -33,7 +33,17 @@
           <w:szCs w:val="36"/>
           <w:lang w:eastAsia="pt-BR"/>
         </w:rPr>
-        <w:t>-Autenticar Usuario</w:t>
+        <w:t xml:space="preserve">-Autenticar </w:t>
+      </w:r>
+      <w:r>
+        <w:rPr>
+          <w:rFonts w:ascii="Times New Roman" w:eastAsia="Times New Roman" w:hAnsi="Times New Roman" w:cs="Times New Roman"/>
+          <w:b/>
+          <w:sz w:val="36"/>
+          <w:szCs w:val="36"/>
+          <w:lang w:eastAsia="pt-BR"/>
+        </w:rPr>
+        <w:t>Usuário</w:t>
       </w:r>
     </w:p>
     <w:p>
@@ -100,8 +110,7 @@
       </w:tblPr>
       <w:tblGrid>
         <w:gridCol w:w="2905"/>
-        <w:gridCol w:w="1276"/>
-        <w:gridCol w:w="6329"/>
+        <w:gridCol w:w="7605"/>
       </w:tblGrid>
       <w:tr>
         <w:tc>
@@ -134,26 +143,34 @@
         <w:tc>
           <w:tcPr>
             <w:tcW w:w="7605" w:type="dxa"/>
-            <w:gridSpan w:val="2"/>
-          </w:tcPr>
-          <w:p>
-            <w:pPr>
-              <w:spacing w:after="0" w:line="240" w:lineRule="auto"/>
-              <w:rPr>
-                <w:rFonts w:ascii="Times New Roman" w:eastAsia="Times New Roman" w:hAnsi="Times New Roman" w:cs="Times New Roman"/>
-                <w:sz w:val="28"/>
-                <w:szCs w:val="24"/>
-                <w:lang w:eastAsia="pt-BR"/>
-              </w:rPr>
-            </w:pPr>
-            <w:r>
-              <w:rPr>
-                <w:rFonts w:ascii="Times New Roman" w:eastAsia="Times New Roman" w:hAnsi="Times New Roman" w:cs="Times New Roman"/>
-                <w:sz w:val="28"/>
-                <w:szCs w:val="24"/>
-                <w:lang w:eastAsia="pt-BR"/>
-              </w:rPr>
-              <w:t>70  (Risco Baixo e Prioridade Alta)</w:t>
+          </w:tcPr>
+          <w:p>
+            <w:pPr>
+              <w:spacing w:after="0" w:line="240" w:lineRule="auto"/>
+              <w:rPr>
+                <w:rFonts w:ascii="Times New Roman" w:eastAsia="Times New Roman" w:hAnsi="Times New Roman" w:cs="Times New Roman"/>
+                <w:sz w:val="28"/>
+                <w:szCs w:val="24"/>
+                <w:lang w:eastAsia="pt-BR"/>
+              </w:rPr>
+            </w:pPr>
+            <w:r>
+              <w:rPr>
+                <w:rFonts w:ascii="Times New Roman" w:eastAsia="Times New Roman" w:hAnsi="Times New Roman" w:cs="Times New Roman"/>
+                <w:sz w:val="28"/>
+                <w:szCs w:val="24"/>
+                <w:lang w:eastAsia="pt-BR"/>
+              </w:rPr>
+              <w:t>70 (</w:t>
+            </w:r>
+            <w:r>
+              <w:rPr>
+                <w:rFonts w:ascii="Times New Roman" w:eastAsia="Times New Roman" w:hAnsi="Times New Roman" w:cs="Times New Roman"/>
+                <w:sz w:val="28"/>
+                <w:szCs w:val="24"/>
+                <w:lang w:eastAsia="pt-BR"/>
+              </w:rPr>
+              <w:t>Risco Baixo e Prioridade Alta)</w:t>
             </w:r>
           </w:p>
         </w:tc>
@@ -189,7 +206,6 @@
         <w:tc>
           <w:tcPr>
             <w:tcW w:w="7605" w:type="dxa"/>
-            <w:gridSpan w:val="2"/>
           </w:tcPr>
           <w:p>
             <w:pPr>
@@ -244,7 +260,6 @@
         <w:tc>
           <w:tcPr>
             <w:tcW w:w="7605" w:type="dxa"/>
-            <w:gridSpan w:val="2"/>
           </w:tcPr>
           <w:p>
             <w:pPr>
@@ -299,7 +314,6 @@
         <w:tc>
           <w:tcPr>
             <w:tcW w:w="7605" w:type="dxa"/>
-            <w:gridSpan w:val="2"/>
           </w:tcPr>
           <w:p>
             <w:pPr>
@@ -354,7 +368,6 @@
         <w:tc>
           <w:tcPr>
             <w:tcW w:w="7605" w:type="dxa"/>
-            <w:gridSpan w:val="2"/>
           </w:tcPr>
           <w:p>
             <w:pPr>
@@ -409,7 +422,6 @@
         <w:tc>
           <w:tcPr>
             <w:tcW w:w="7605" w:type="dxa"/>
-            <w:gridSpan w:val="2"/>
           </w:tcPr>
           <w:p>
             <w:pPr>
@@ -440,7 +452,7 @@
         <w:tc>
           <w:tcPr>
             <w:tcW w:w="10510" w:type="dxa"/>
-            <w:gridSpan w:val="3"/>
+            <w:gridSpan w:val="2"/>
           </w:tcPr>
           <w:p>
             <w:pPr>
@@ -470,9 +482,12 @@
         </w:tc>
       </w:tr>
       <w:tr>
-        <w:tc>
-          <w:tcPr>
-            <w:tcW w:w="4181" w:type="dxa"/>
+        <w:trPr>
+          <w:trHeight w:val="1620"/>
+        </w:trPr>
+        <w:tc>
+          <w:tcPr>
+            <w:tcW w:w="10510" w:type="dxa"/>
             <w:gridSpan w:val="2"/>
           </w:tcPr>
           <w:p>
@@ -540,11 +555,6 @@
               <w:t xml:space="preserve">). </w:t>
             </w:r>
           </w:p>
-        </w:tc>
-        <w:tc>
-          <w:tcPr>
-            <w:tcW w:w="6329" w:type="dxa"/>
-          </w:tcPr>
           <w:p>
             <w:pPr>
               <w:spacing w:after="0" w:line="240" w:lineRule="auto"/>
@@ -610,14 +620,6 @@
               <w:t>".</w:t>
             </w:r>
           </w:p>
-        </w:tc>
-      </w:tr>
-      <w:tr>
-        <w:tc>
-          <w:tcPr>
-            <w:tcW w:w="4181" w:type="dxa"/>
-            <w:gridSpan w:val="2"/>
-          </w:tcPr>
           <w:p>
             <w:pPr>
               <w:spacing w:after="0" w:line="240" w:lineRule="auto"/>
@@ -673,8 +675,6 @@
               </w:rPr>
               <w:t>Tela 02</w:t>
             </w:r>
-            <w:bookmarkStart w:id="0" w:name="_GoBack"/>
-            <w:bookmarkEnd w:id="0"/>
             <w:r>
               <w:rPr>
                 <w:rFonts w:ascii="Times New Roman" w:eastAsia="Times New Roman" w:hAnsi="Times New Roman" w:cs="Times New Roman"/>
@@ -684,22 +684,6 @@
               </w:rPr>
               <w:t>).</w:t>
             </w:r>
-          </w:p>
-        </w:tc>
-        <w:tc>
-          <w:tcPr>
-            <w:tcW w:w="6329" w:type="dxa"/>
-          </w:tcPr>
-          <w:p>
-            <w:pPr>
-              <w:spacing w:after="0" w:line="240" w:lineRule="auto"/>
-              <w:rPr>
-                <w:rFonts w:ascii="Times New Roman" w:eastAsia="Times New Roman" w:hAnsi="Times New Roman" w:cs="Times New Roman"/>
-                <w:sz w:val="28"/>
-                <w:szCs w:val="28"/>
-                <w:lang w:eastAsia="pt-BR"/>
-              </w:rPr>
-            </w:pPr>
           </w:p>
         </w:tc>
       </w:tr>
@@ -710,7 +694,7 @@
         <w:tc>
           <w:tcPr>
             <w:tcW w:w="10510" w:type="dxa"/>
-            <w:gridSpan w:val="3"/>
+            <w:gridSpan w:val="2"/>
           </w:tcPr>
           <w:p>
             <w:pPr>
@@ -746,7 +730,7 @@
         <w:tc>
           <w:tcPr>
             <w:tcW w:w="10510" w:type="dxa"/>
-            <w:gridSpan w:val="3"/>
+            <w:gridSpan w:val="2"/>
           </w:tcPr>
           <w:p>
             <w:pPr>
@@ -1159,7 +1143,7 @@
 </file>
 
 <file path=word/numbering.xml><?xml version="1.0" encoding="utf-8"?>
-<w:numbering xmlns:wpc="http://schemas.microsoft.com/office/word/2010/wordprocessingCanvas" xmlns:cx="http://schemas.microsoft.com/office/drawing/2014/chartex" xmlns:mc="http://schemas.openxmlformats.org/markup-compatibility/2006" xmlns:o="urn:schemas-microsoft-com:office:office" xmlns:r="http://schemas.openxmlformats.org/officeDocument/2006/relationships" xmlns:m="http://schemas.openxmlformats.org/officeDocument/2006/math" xmlns:v="urn:schemas-microsoft-com:vml" xmlns:wp14="http://schemas.microsoft.com/office/word/2010/wordprocessingDrawing" xmlns:wp="http://schemas.openxmlformats.org/drawingml/2006/wordprocessingDrawing" xmlns:w10="urn:schemas-microsoft-com:office:word" xmlns:w="http://schemas.openxmlformats.org/wordprocessingml/2006/main" xmlns:w14="http://schemas.microsoft.com/office/word/2010/wordml" xmlns:w15="http://schemas.microsoft.com/office/word/2012/wordml" xmlns:w16se="http://schemas.microsoft.com/office/word/2015/wordml/symex" xmlns:wpg="http://schemas.microsoft.com/office/word/2010/wordprocessingGroup" xmlns:wpi="http://schemas.microsoft.com/office/word/2010/wordprocessingInk" xmlns:wne="http://schemas.microsoft.com/office/word/2006/wordml" xmlns:wps="http://schemas.microsoft.com/office/word/2010/wordprocessingShape" mc:Ignorable="w14 w15 w16se wp14">
+<w:numbering xmlns:wpc="http://schemas.microsoft.com/office/word/2010/wordprocessingCanvas" xmlns:cx="http://schemas.microsoft.com/office/drawing/2014/chartex" xmlns:cx1="http://schemas.microsoft.com/office/drawing/2015/9/8/chartex" xmlns:cx2="http://schemas.microsoft.com/office/drawing/2015/10/21/chartex" xmlns:cx3="http://schemas.microsoft.com/office/drawing/2016/5/9/chartex" xmlns:cx4="http://schemas.microsoft.com/office/drawing/2016/5/10/chartex" xmlns:cx5="http://schemas.microsoft.com/office/drawing/2016/5/11/chartex" xmlns:cx6="http://schemas.microsoft.com/office/drawing/2016/5/12/chartex" xmlns:cx7="http://schemas.microsoft.com/office/drawing/2016/5/13/chartex" xmlns:cx8="http://schemas.microsoft.com/office/drawing/2016/5/14/chartex" xmlns:mc="http://schemas.openxmlformats.org/markup-compatibility/2006" xmlns:aink="http://schemas.microsoft.com/office/drawing/2016/ink" xmlns:am3d="http://schemas.microsoft.com/office/drawing/2017/model3d" xmlns:o="urn:schemas-microsoft-com:office:office" xmlns:r="http://schemas.openxmlformats.org/officeDocument/2006/relationships" xmlns:m="http://schemas.openxmlformats.org/officeDocument/2006/math" xmlns:v="urn:schemas-microsoft-com:vml" xmlns:wp14="http://schemas.microsoft.com/office/word/2010/wordprocessingDrawing" xmlns:wp="http://schemas.openxmlformats.org/drawingml/2006/wordprocessingDrawing" xmlns:w10="urn:schemas-microsoft-com:office:word" xmlns:w="http://schemas.openxmlformats.org/wordprocessingml/2006/main" xmlns:w14="http://schemas.microsoft.com/office/word/2010/wordml" xmlns:w15="http://schemas.microsoft.com/office/word/2012/wordml" xmlns:w16cex="http://schemas.microsoft.com/office/word/2018/wordml/cex" xmlns:w16cid="http://schemas.microsoft.com/office/word/2016/wordml/cid" xmlns:w16="http://schemas.microsoft.com/office/word/2018/wordml" xmlns:w16sdtdh="http://schemas.microsoft.com/office/word/2020/wordml/sdtdatahash" xmlns:w16se="http://schemas.microsoft.com/office/word/2015/wordml/symex" xmlns:wpg="http://schemas.microsoft.com/office/word/2010/wordprocessingGroup" xmlns:wpi="http://schemas.microsoft.com/office/word/2010/wordprocessingInk" xmlns:wne="http://schemas.microsoft.com/office/word/2006/wordml" xmlns:wps="http://schemas.microsoft.com/office/word/2010/wordprocessingShape" mc:Ignorable="w14 w15 w16se w16cid w16 w16cex w16sdtdh wp14">
   <w:abstractNum w:abstractNumId="0" w15:restartNumberingAfterBreak="0">
     <w:nsid w:val="0145720D"/>
     <w:multiLevelType w:val="singleLevel"/>
@@ -1399,7 +1383,7 @@
 </file>
 
 <file path=word/styles.xml><?xml version="1.0" encoding="utf-8"?>
-<w:styles xmlns:mc="http://schemas.openxmlformats.org/markup-compatibility/2006" xmlns:r="http://schemas.openxmlformats.org/officeDocument/2006/relationships" xmlns:w="http://schemas.openxmlformats.org/wordprocessingml/2006/main" xmlns:w14="http://schemas.microsoft.com/office/word/2010/wordml" xmlns:w15="http://schemas.microsoft.com/office/word/2012/wordml" xmlns:w16se="http://schemas.microsoft.com/office/word/2015/wordml/symex" mc:Ignorable="w14 w15 w16se">
+<w:styles xmlns:mc="http://schemas.openxmlformats.org/markup-compatibility/2006" xmlns:r="http://schemas.openxmlformats.org/officeDocument/2006/relationships" xmlns:w="http://schemas.openxmlformats.org/wordprocessingml/2006/main" xmlns:w14="http://schemas.microsoft.com/office/word/2010/wordml" xmlns:w15="http://schemas.microsoft.com/office/word/2012/wordml" xmlns:w16cex="http://schemas.microsoft.com/office/word/2018/wordml/cex" xmlns:w16cid="http://schemas.microsoft.com/office/word/2016/wordml/cid" xmlns:w16="http://schemas.microsoft.com/office/word/2018/wordml" xmlns:w16sdtdh="http://schemas.microsoft.com/office/word/2020/wordml/sdtdatahash" xmlns:w16se="http://schemas.microsoft.com/office/word/2015/wordml/symex" mc:Ignorable="w14 w15 w16se w16cid w16 w16cex w16sdtdh">
   <w:docDefaults>
     <w:rPrDefault>
       <w:rPr>
@@ -1415,7 +1399,7 @@
       </w:pPr>
     </w:pPrDefault>
   </w:docDefaults>
-  <w:latentStyles w:defLockedState="0" w:defUIPriority="99" w:defSemiHidden="0" w:defUnhideWhenUsed="0" w:defQFormat="0" w:count="371">
+  <w:latentStyles w:defLockedState="0" w:defUIPriority="99" w:defSemiHidden="0" w:defUnhideWhenUsed="0" w:defQFormat="0" w:count="376">
     <w:lsdException w:name="Normal" w:uiPriority="0" w:qFormat="1"/>
     <w:lsdException w:name="heading 1" w:uiPriority="9" w:qFormat="1"/>
     <w:lsdException w:name="heading 2" w:semiHidden="1" w:uiPriority="9" w:unhideWhenUsed="1" w:qFormat="1"/>
@@ -1521,7 +1505,6 @@
     <w:lsdException w:name="HTML Sample" w:semiHidden="1" w:unhideWhenUsed="1"/>
     <w:lsdException w:name="HTML Typewriter" w:semiHidden="1" w:unhideWhenUsed="1"/>
     <w:lsdException w:name="HTML Variable" w:semiHidden="1" w:unhideWhenUsed="1"/>
-    <w:lsdException w:name="Normal Table" w:semiHidden="1" w:unhideWhenUsed="1"/>
     <w:lsdException w:name="annotation subject" w:semiHidden="1" w:unhideWhenUsed="1"/>
     <w:lsdException w:name="No List" w:semiHidden="1" w:unhideWhenUsed="1"/>
     <w:lsdException w:name="Outline List 1" w:semiHidden="1" w:unhideWhenUsed="1"/>
@@ -1564,11 +1547,8 @@
     <w:lsdException w:name="Table Contemporary" w:semiHidden="1" w:unhideWhenUsed="1"/>
     <w:lsdException w:name="Table Elegant" w:semiHidden="1" w:unhideWhenUsed="1"/>
     <w:lsdException w:name="Table Professional" w:semiHidden="1" w:unhideWhenUsed="1"/>
-    <w:lsdException w:name="Table Subtle 1" w:semiHidden="1" w:unhideWhenUsed="1"/>
     <w:lsdException w:name="Table Subtle 2" w:semiHidden="1" w:unhideWhenUsed="1"/>
     <w:lsdException w:name="Table Web 1" w:semiHidden="1" w:unhideWhenUsed="1"/>
-    <w:lsdException w:name="Table Web 2" w:semiHidden="1" w:unhideWhenUsed="1"/>
-    <w:lsdException w:name="Table Web 3" w:semiHidden="1" w:unhideWhenUsed="1"/>
     <w:lsdException w:name="Balloon Text" w:semiHidden="1" w:unhideWhenUsed="1"/>
     <w:lsdException w:name="Table Grid" w:uiPriority="39"/>
     <w:lsdException w:name="Table Theme" w:semiHidden="1" w:unhideWhenUsed="1"/>
@@ -1787,6 +1767,11 @@
     <w:lsdException w:name="List Table 5 Dark Accent 6" w:uiPriority="50"/>
     <w:lsdException w:name="List Table 6 Colorful Accent 6" w:uiPriority="51"/>
     <w:lsdException w:name="List Table 7 Colorful Accent 6" w:uiPriority="52"/>
+    <w:lsdException w:name="Mention" w:semiHidden="1" w:unhideWhenUsed="1"/>
+    <w:lsdException w:name="Smart Hyperlink" w:semiHidden="1" w:unhideWhenUsed="1"/>
+    <w:lsdException w:name="Hashtag" w:semiHidden="1" w:unhideWhenUsed="1"/>
+    <w:lsdException w:name="Unresolved Mention" w:semiHidden="1" w:unhideWhenUsed="1"/>
+    <w:lsdException w:name="Smart Link" w:semiHidden="1" w:unhideWhenUsed="1"/>
   </w:latentStyles>
   <w:style w:type="paragraph" w:default="1" w:styleId="Normal">
     <w:name w:val="Normal"/>

</xml_diff>